<commit_message>
Updated db files + get&post methods are working (not showing on app) for carro + connection to db
</commit_message>
<xml_diff>
--- a/Documentation/Base de Dados/CREATES CarStand.docx
+++ b/Documentation/Base de Dados/CREATES CarStand.docx
@@ -61,7 +61,7 @@
         <w:rPr>
           <w:lang w:val="en-GB"/>
         </w:rPr>
-        <w:t>carros</w:t>
+        <w:t>carro</w:t>
       </w:r>
       <w:proofErr w:type="spellEnd"/>
       <w:r>
@@ -274,45 +274,598 @@
       </w:pPr>
       <w:proofErr w:type="spellStart"/>
       <w:r>
+        <w:t>car_nacionalidade</w:t>
+      </w:r>
+      <w:proofErr w:type="spellEnd"/>
+      <w:r>
+        <w:t xml:space="preserve"> </w:t>
+      </w:r>
+      <w:proofErr w:type="spellStart"/>
+      <w:proofErr w:type="gramStart"/>
+      <w:r>
+        <w:t>varchar</w:t>
+      </w:r>
+      <w:proofErr w:type="spellEnd"/>
+      <w:r>
+        <w:t>(</w:t>
+      </w:r>
+      <w:proofErr w:type="gramEnd"/>
+      <w:r>
+        <w:t xml:space="preserve">30) </w:t>
+      </w:r>
+      <w:proofErr w:type="spellStart"/>
+      <w:r>
+        <w:t>not</w:t>
+      </w:r>
+      <w:proofErr w:type="spellEnd"/>
+      <w:r>
+        <w:t xml:space="preserve"> </w:t>
+      </w:r>
+      <w:proofErr w:type="spellStart"/>
+      <w:r>
+        <w:t>null</w:t>
+      </w:r>
+      <w:proofErr w:type="spellEnd"/>
+      <w:r>
+        <w:t>,</w:t>
+      </w:r>
+    </w:p>
+    <w:p>
+      <w:pPr>
+        <w:pStyle w:val="SemEspaamento"/>
+        <w:rPr>
+          <w:lang w:val="en-GB"/>
+        </w:rPr>
+      </w:pPr>
+      <w:proofErr w:type="spellStart"/>
+      <w:r>
+        <w:rPr>
+          <w:lang w:val="en-GB"/>
+        </w:rPr>
+        <w:t>car_matricula</w:t>
+      </w:r>
+      <w:proofErr w:type="spellEnd"/>
+      <w:r>
+        <w:rPr>
+          <w:lang w:val="en-GB"/>
+        </w:rPr>
+        <w:t xml:space="preserve"> </w:t>
+      </w:r>
+      <w:proofErr w:type="gramStart"/>
+      <w:r>
+        <w:rPr>
+          <w:lang w:val="en-GB"/>
+        </w:rPr>
+        <w:t>varchar(</w:t>
+      </w:r>
+      <w:proofErr w:type="gramEnd"/>
+      <w:r>
+        <w:rPr>
+          <w:lang w:val="en-GB"/>
+        </w:rPr>
+        <w:t>60) not null,</w:t>
+      </w:r>
+      <w:r>
+        <w:rPr>
+          <w:lang w:val="en-GB"/>
+        </w:rPr>
+        <w:t xml:space="preserve"> </w:t>
+      </w:r>
+      <w:r>
+        <w:rPr>
+          <w:lang w:val="en-GB"/>
+        </w:rPr>
+        <w:tab/>
+      </w:r>
+      <w:r>
+        <w:rPr>
+          <w:lang w:val="en-GB"/>
+        </w:rPr>
+        <w:tab/>
+      </w:r>
+      <w:r>
+        <w:rPr>
+          <w:lang w:val="en-GB"/>
+        </w:rPr>
+        <w:tab/>
+      </w:r>
+      <w:r>
+        <w:rPr>
+          <w:lang w:val="en-GB"/>
+        </w:rPr>
+        <w:tab/>
+      </w:r>
+      <w:r>
+        <w:rPr>
+          <w:lang w:val="en-GB"/>
+        </w:rPr>
+        <w:tab/>
+      </w:r>
+    </w:p>
+    <w:p>
+      <w:pPr>
+        <w:pStyle w:val="SemEspaamento"/>
+        <w:rPr>
+          <w:lang w:val="en-GB"/>
+        </w:rPr>
+      </w:pPr>
+      <w:proofErr w:type="spellStart"/>
+      <w:r>
+        <w:rPr>
+          <w:lang w:val="en-GB"/>
+        </w:rPr>
+        <w:t>car_ano</w:t>
+      </w:r>
+      <w:proofErr w:type="spellEnd"/>
+      <w:r>
+        <w:rPr>
+          <w:lang w:val="en-GB"/>
+        </w:rPr>
+        <w:t xml:space="preserve"> year not null, </w:t>
+      </w:r>
+      <w:r>
+        <w:rPr>
+          <w:lang w:val="en-GB"/>
+        </w:rPr>
+        <w:tab/>
+      </w:r>
+      <w:r>
+        <w:rPr>
+          <w:lang w:val="en-GB"/>
+        </w:rPr>
+        <w:tab/>
+      </w:r>
+      <w:r>
+        <w:rPr>
+          <w:lang w:val="en-GB"/>
+        </w:rPr>
+        <w:tab/>
+      </w:r>
+      <w:r>
+        <w:rPr>
+          <w:lang w:val="en-GB"/>
+        </w:rPr>
+        <w:tab/>
+      </w:r>
+      <w:r>
+        <w:rPr>
+          <w:lang w:val="en-GB"/>
+        </w:rPr>
+        <w:tab/>
+      </w:r>
+    </w:p>
+    <w:p>
+      <w:pPr>
+        <w:pStyle w:val="SemEspaamento"/>
+        <w:rPr>
+          <w:lang w:val="en-GB"/>
+        </w:rPr>
+      </w:pPr>
+      <w:r>
+        <w:rPr>
+          <w:lang w:val="en-GB"/>
+        </w:rPr>
+        <w:t>primary key (</w:t>
+      </w:r>
+      <w:proofErr w:type="spellStart"/>
+      <w:r>
+        <w:rPr>
+          <w:lang w:val="en-GB"/>
+        </w:rPr>
         <w:t>car</w:t>
       </w:r>
       <w:r>
-        <w:t>_na</w:t>
-      </w:r>
-      <w:r>
-        <w:t>cionalidade</w:t>
-      </w:r>
-      <w:proofErr w:type="spellEnd"/>
-      <w:r>
+        <w:rPr>
+          <w:lang w:val="en-GB"/>
+        </w:rPr>
+        <w:t>_id</w:t>
+      </w:r>
+      <w:proofErr w:type="spellEnd"/>
+      <w:r>
+        <w:rPr>
+          <w:lang w:val="en-GB"/>
+        </w:rPr>
+        <w:t>)</w:t>
+      </w:r>
+      <w:proofErr w:type="gramStart"/>
+      <w:r>
+        <w:rPr>
+          <w:lang w:val="en-GB"/>
+        </w:rPr>
+        <w:t>);</w:t>
+      </w:r>
+      <w:proofErr w:type="gramEnd"/>
+      <w:r>
+        <w:rPr>
+          <w:lang w:val="en-GB"/>
+        </w:rPr>
+        <w:tab/>
+      </w:r>
+    </w:p>
+    <w:p>
+      <w:pPr>
+        <w:pStyle w:val="SemEspaamento"/>
+        <w:rPr>
+          <w:lang w:val="en-GB"/>
+        </w:rPr>
+      </w:pPr>
+      <w:r>
+        <w:rPr>
+          <w:lang w:val="en-GB"/>
+        </w:rPr>
+        <w:tab/>
+      </w:r>
+    </w:p>
+    <w:p>
+      <w:pPr>
+        <w:pStyle w:val="SemEspaamento"/>
+        <w:rPr>
+          <w:lang w:val="en-GB"/>
+        </w:rPr>
+      </w:pPr>
+      <w:r>
+        <w:rPr>
+          <w:lang w:val="en-GB"/>
+        </w:rPr>
+        <w:t xml:space="preserve">create table </w:t>
+      </w:r>
+      <w:r>
+        <w:rPr>
+          <w:lang w:val="en-GB"/>
+        </w:rPr>
+        <w:t>stand</w:t>
+      </w:r>
+      <w:r>
+        <w:rPr>
+          <w:lang w:val="en-GB"/>
+        </w:rPr>
+        <w:t xml:space="preserve"> (</w:t>
+      </w:r>
+      <w:proofErr w:type="spellStart"/>
+      <w:r>
+        <w:rPr>
+          <w:lang w:val="en-GB"/>
+        </w:rPr>
+        <w:t>sta</w:t>
+      </w:r>
+      <w:r>
+        <w:rPr>
+          <w:lang w:val="en-GB"/>
+        </w:rPr>
+        <w:t>_id</w:t>
+      </w:r>
+      <w:proofErr w:type="spellEnd"/>
+      <w:r>
+        <w:rPr>
+          <w:lang w:val="en-GB"/>
+        </w:rPr>
+        <w:t xml:space="preserve"> int not null </w:t>
+      </w:r>
+      <w:proofErr w:type="spellStart"/>
+      <w:r>
+        <w:rPr>
+          <w:lang w:val="en-GB"/>
+        </w:rPr>
+        <w:t>auto_increment</w:t>
+      </w:r>
+      <w:proofErr w:type="spellEnd"/>
+      <w:r>
+        <w:rPr>
+          <w:lang w:val="en-GB"/>
+        </w:rPr>
+        <w:t>,</w:t>
+      </w:r>
+    </w:p>
+    <w:p>
+      <w:pPr>
+        <w:pStyle w:val="SemEspaamento"/>
+        <w:rPr>
+          <w:lang w:val="en-GB"/>
+        </w:rPr>
+      </w:pPr>
+      <w:proofErr w:type="spellStart"/>
+      <w:r>
+        <w:rPr>
+          <w:lang w:val="en-GB"/>
+        </w:rPr>
+        <w:t>sta</w:t>
+      </w:r>
+      <w:r>
+        <w:rPr>
+          <w:lang w:val="en-GB"/>
+        </w:rPr>
+        <w:t>_n</w:t>
+      </w:r>
+      <w:r>
+        <w:rPr>
+          <w:lang w:val="en-GB"/>
+        </w:rPr>
+        <w:t>ome</w:t>
+      </w:r>
+      <w:proofErr w:type="spellEnd"/>
+      <w:r>
+        <w:rPr>
+          <w:lang w:val="en-GB"/>
+        </w:rPr>
         <w:t xml:space="preserve"> </w:t>
       </w:r>
-      <w:proofErr w:type="spellStart"/>
       <w:proofErr w:type="gramStart"/>
       <w:r>
-        <w:t>varchar</w:t>
-      </w:r>
-      <w:proofErr w:type="spellEnd"/>
-      <w:r>
-        <w:t>(</w:t>
+        <w:rPr>
+          <w:lang w:val="en-GB"/>
+        </w:rPr>
+        <w:t>varchar(</w:t>
       </w:r>
       <w:proofErr w:type="gramEnd"/>
       <w:r>
-        <w:t xml:space="preserve">30) </w:t>
-      </w:r>
-      <w:proofErr w:type="spellStart"/>
-      <w:r>
-        <w:t>not</w:t>
-      </w:r>
-      <w:proofErr w:type="spellEnd"/>
-      <w:r>
+        <w:rPr>
+          <w:lang w:val="en-GB"/>
+        </w:rPr>
+        <w:t>40) not null,</w:t>
+      </w:r>
+    </w:p>
+    <w:p>
+      <w:pPr>
+        <w:pStyle w:val="SemEspaamento"/>
+        <w:rPr>
+          <w:lang w:val="en-GB"/>
+        </w:rPr>
+      </w:pPr>
+      <w:proofErr w:type="spellStart"/>
+      <w:r>
+        <w:rPr>
+          <w:lang w:val="en-GB"/>
+        </w:rPr>
+        <w:t>sta</w:t>
+      </w:r>
+      <w:r>
+        <w:rPr>
+          <w:lang w:val="en-GB"/>
+        </w:rPr>
+        <w:t>_</w:t>
+      </w:r>
+      <w:r>
+        <w:rPr>
+          <w:lang w:val="en-GB"/>
+        </w:rPr>
+        <w:t>morada</w:t>
+      </w:r>
+      <w:proofErr w:type="spellEnd"/>
+      <w:r>
+        <w:rPr>
+          <w:lang w:val="en-GB"/>
+        </w:rPr>
         <w:t xml:space="preserve"> </w:t>
       </w:r>
-      <w:proofErr w:type="spellStart"/>
-      <w:r>
-        <w:t>null</w:t>
-      </w:r>
-      <w:proofErr w:type="spellEnd"/>
-      <w:r>
+      <w:r>
+        <w:rPr>
+          <w:lang w:val="en-GB"/>
+        </w:rPr>
+        <w:t>varchar(40) not null,</w:t>
+      </w:r>
+      <w:r>
+        <w:rPr>
+          <w:lang w:val="en-GB"/>
+        </w:rPr>
+        <w:tab/>
+      </w:r>
+      <w:r>
+        <w:rPr>
+          <w:lang w:val="en-GB"/>
+        </w:rPr>
+        <w:tab/>
+      </w:r>
+      <w:r>
+        <w:rPr>
+          <w:lang w:val="en-GB"/>
+        </w:rPr>
+        <w:tab/>
+      </w:r>
+    </w:p>
+    <w:p>
+      <w:pPr>
+        <w:pStyle w:val="SemEspaamento"/>
+        <w:rPr>
+          <w:lang w:val="en-GB"/>
+        </w:rPr>
+      </w:pPr>
+      <w:proofErr w:type="spellStart"/>
+      <w:r>
+        <w:rPr>
+          <w:lang w:val="en-GB"/>
+        </w:rPr>
+        <w:t>sta</w:t>
+      </w:r>
+      <w:r>
+        <w:rPr>
+          <w:lang w:val="en-GB"/>
+        </w:rPr>
+        <w:t>_</w:t>
+      </w:r>
+      <w:r>
+        <w:rPr>
+          <w:lang w:val="en-GB"/>
+        </w:rPr>
+        <w:t>latitude</w:t>
+      </w:r>
+      <w:proofErr w:type="spellEnd"/>
+      <w:r>
+        <w:rPr>
+          <w:lang w:val="en-GB"/>
+        </w:rPr>
+        <w:t xml:space="preserve"> </w:t>
+      </w:r>
+      <w:proofErr w:type="gramStart"/>
+      <w:r>
+        <w:rPr>
+          <w:lang w:val="en-GB"/>
+        </w:rPr>
+        <w:t>varchar(</w:t>
+      </w:r>
+      <w:proofErr w:type="gramEnd"/>
+      <w:r>
+        <w:rPr>
+          <w:lang w:val="en-GB"/>
+        </w:rPr>
+        <w:t>40) not null,</w:t>
+      </w:r>
+    </w:p>
+    <w:p>
+      <w:pPr>
+        <w:pStyle w:val="SemEspaamento"/>
+        <w:rPr>
+          <w:lang w:val="en-GB"/>
+        </w:rPr>
+      </w:pPr>
+      <w:proofErr w:type="spellStart"/>
+      <w:r>
+        <w:rPr>
+          <w:lang w:val="en-GB"/>
+        </w:rPr>
+        <w:t>sta</w:t>
+      </w:r>
+      <w:r>
+        <w:rPr>
+          <w:lang w:val="en-GB"/>
+        </w:rPr>
+        <w:t>_lo</w:t>
+      </w:r>
+      <w:r>
+        <w:rPr>
+          <w:lang w:val="en-GB"/>
+        </w:rPr>
+        <w:t>ngitude</w:t>
+      </w:r>
+      <w:proofErr w:type="spellEnd"/>
+      <w:r>
+        <w:rPr>
+          <w:lang w:val="en-GB"/>
+        </w:rPr>
+        <w:t xml:space="preserve"> </w:t>
+      </w:r>
+      <w:proofErr w:type="gramStart"/>
+      <w:r>
+        <w:rPr>
+          <w:lang w:val="en-GB"/>
+        </w:rPr>
+        <w:t>varchar(</w:t>
+      </w:r>
+      <w:proofErr w:type="gramEnd"/>
+      <w:r>
+        <w:rPr>
+          <w:lang w:val="en-GB"/>
+        </w:rPr>
+        <w:t xml:space="preserve">40) not null, </w:t>
+      </w:r>
+    </w:p>
+    <w:p>
+      <w:pPr>
+        <w:pStyle w:val="SemEspaamento"/>
+        <w:rPr>
+          <w:lang w:val="en-GB"/>
+        </w:rPr>
+      </w:pPr>
+      <w:r>
+        <w:rPr>
+          <w:lang w:val="en-GB"/>
+        </w:rPr>
+        <w:t>primary key (</w:t>
+      </w:r>
+      <w:proofErr w:type="spellStart"/>
+      <w:r>
+        <w:rPr>
+          <w:lang w:val="en-GB"/>
+        </w:rPr>
+        <w:t>sta</w:t>
+      </w:r>
+      <w:r>
+        <w:rPr>
+          <w:lang w:val="en-GB"/>
+        </w:rPr>
+        <w:t>_id</w:t>
+      </w:r>
+      <w:proofErr w:type="spellEnd"/>
+      <w:r>
+        <w:rPr>
+          <w:lang w:val="en-GB"/>
+        </w:rPr>
+        <w:t>)</w:t>
+      </w:r>
+      <w:proofErr w:type="gramStart"/>
+      <w:r>
+        <w:rPr>
+          <w:lang w:val="en-GB"/>
+        </w:rPr>
+        <w:t>);</w:t>
+      </w:r>
+      <w:proofErr w:type="gramEnd"/>
+    </w:p>
+    <w:p>
+      <w:pPr>
+        <w:rPr>
+          <w:lang w:val="en-GB"/>
+        </w:rPr>
+      </w:pPr>
+      <w:r>
+        <w:rPr>
+          <w:lang w:val="en-GB"/>
+        </w:rPr>
+        <w:t xml:space="preserve"> </w:t>
+      </w:r>
+    </w:p>
+    <w:p>
+      <w:pPr>
+        <w:pStyle w:val="SemEspaamento"/>
+        <w:rPr>
+          <w:lang w:val="en-GB"/>
+        </w:rPr>
+      </w:pPr>
+      <w:r>
+        <w:rPr>
+          <w:lang w:val="en-GB"/>
+        </w:rPr>
+        <w:t xml:space="preserve">create table </w:t>
+      </w:r>
+      <w:proofErr w:type="spellStart"/>
+      <w:r>
+        <w:rPr>
+          <w:lang w:val="en-GB"/>
+        </w:rPr>
+        <w:t>carrostand</w:t>
+      </w:r>
+      <w:proofErr w:type="spellEnd"/>
+      <w:r>
+        <w:rPr>
+          <w:lang w:val="en-GB"/>
+        </w:rPr>
+        <w:t xml:space="preserve"> (</w:t>
+      </w:r>
+      <w:proofErr w:type="spellStart"/>
+      <w:r>
+        <w:rPr>
+          <w:lang w:val="en-GB"/>
+        </w:rPr>
+        <w:t>carrostand_id</w:t>
+      </w:r>
+      <w:proofErr w:type="spellEnd"/>
+      <w:r>
+        <w:rPr>
+          <w:lang w:val="en-GB"/>
+        </w:rPr>
+        <w:t xml:space="preserve"> int not null </w:t>
+      </w:r>
+      <w:proofErr w:type="spellStart"/>
+      <w:r>
+        <w:rPr>
+          <w:lang w:val="en-GB"/>
+        </w:rPr>
+        <w:t>auto_increment</w:t>
+      </w:r>
+      <w:proofErr w:type="spellEnd"/>
+      <w:r>
+        <w:rPr>
+          <w:lang w:val="en-GB"/>
+        </w:rPr>
         <w:t>,</w:t>
       </w:r>
     </w:p>
@@ -328,301 +881,7 @@
         <w:rPr>
           <w:lang w:val="en-GB"/>
         </w:rPr>
-        <w:t>car_matricula</w:t>
-      </w:r>
-      <w:proofErr w:type="spellEnd"/>
-      <w:r>
-        <w:rPr>
-          <w:lang w:val="en-GB"/>
-        </w:rPr>
-        <w:t xml:space="preserve"> </w:t>
-      </w:r>
-      <w:proofErr w:type="gramStart"/>
-      <w:r>
-        <w:rPr>
-          <w:lang w:val="en-GB"/>
-        </w:rPr>
-        <w:t>varchar(</w:t>
-      </w:r>
-      <w:proofErr w:type="gramEnd"/>
-      <w:r>
-        <w:rPr>
-          <w:lang w:val="en-GB"/>
-        </w:rPr>
-        <w:t>60) not null,</w:t>
-      </w:r>
-      <w:r>
-        <w:rPr>
-          <w:lang w:val="en-GB"/>
-        </w:rPr>
-        <w:t xml:space="preserve"> </w:t>
-      </w:r>
-      <w:r>
-        <w:rPr>
-          <w:lang w:val="en-GB"/>
-        </w:rPr>
-        <w:tab/>
-      </w:r>
-      <w:r>
-        <w:rPr>
-          <w:lang w:val="en-GB"/>
-        </w:rPr>
-        <w:tab/>
-      </w:r>
-      <w:r>
-        <w:rPr>
-          <w:lang w:val="en-GB"/>
-        </w:rPr>
-        <w:tab/>
-      </w:r>
-      <w:r>
-        <w:rPr>
-          <w:lang w:val="en-GB"/>
-        </w:rPr>
-        <w:tab/>
-      </w:r>
-      <w:r>
-        <w:rPr>
-          <w:lang w:val="en-GB"/>
-        </w:rPr>
-        <w:tab/>
-      </w:r>
-    </w:p>
-    <w:p>
-      <w:pPr>
-        <w:pStyle w:val="SemEspaamento"/>
-        <w:rPr>
-          <w:lang w:val="en-GB"/>
-        </w:rPr>
-      </w:pPr>
-      <w:proofErr w:type="spellStart"/>
-      <w:r>
-        <w:rPr>
-          <w:lang w:val="en-GB"/>
-        </w:rPr>
-        <w:t>car_ano</w:t>
-      </w:r>
-      <w:proofErr w:type="spellEnd"/>
-      <w:r>
-        <w:rPr>
-          <w:lang w:val="en-GB"/>
-        </w:rPr>
-        <w:t xml:space="preserve"> year not null, </w:t>
-      </w:r>
-      <w:r>
-        <w:rPr>
-          <w:lang w:val="en-GB"/>
-        </w:rPr>
-        <w:tab/>
-      </w:r>
-      <w:r>
-        <w:rPr>
-          <w:lang w:val="en-GB"/>
-        </w:rPr>
-        <w:tab/>
-      </w:r>
-      <w:r>
-        <w:rPr>
-          <w:lang w:val="en-GB"/>
-        </w:rPr>
-        <w:tab/>
-      </w:r>
-      <w:r>
-        <w:rPr>
-          <w:lang w:val="en-GB"/>
-        </w:rPr>
-        <w:tab/>
-      </w:r>
-      <w:r>
-        <w:rPr>
-          <w:lang w:val="en-GB"/>
-        </w:rPr>
-        <w:tab/>
-      </w:r>
-    </w:p>
-    <w:p>
-      <w:pPr>
-        <w:pStyle w:val="SemEspaamento"/>
-        <w:rPr>
-          <w:lang w:val="en-GB"/>
-        </w:rPr>
-      </w:pPr>
-      <w:r>
-        <w:rPr>
-          <w:lang w:val="en-GB"/>
-        </w:rPr>
-        <w:t>primary key (</w:t>
-      </w:r>
-      <w:proofErr w:type="spellStart"/>
-      <w:r>
-        <w:rPr>
-          <w:lang w:val="en-GB"/>
-        </w:rPr>
-        <w:t>car</w:t>
-      </w:r>
-      <w:r>
-        <w:rPr>
-          <w:lang w:val="en-GB"/>
-        </w:rPr>
-        <w:t>_id</w:t>
-      </w:r>
-      <w:proofErr w:type="spellEnd"/>
-      <w:r>
-        <w:rPr>
-          <w:lang w:val="en-GB"/>
-        </w:rPr>
-        <w:t>)</w:t>
-      </w:r>
-      <w:proofErr w:type="gramStart"/>
-      <w:r>
-        <w:rPr>
-          <w:lang w:val="en-GB"/>
-        </w:rPr>
-        <w:t>);</w:t>
-      </w:r>
-      <w:proofErr w:type="gramEnd"/>
-      <w:r>
-        <w:rPr>
-          <w:lang w:val="en-GB"/>
-        </w:rPr>
-        <w:tab/>
-      </w:r>
-    </w:p>
-    <w:p>
-      <w:pPr>
-        <w:pStyle w:val="SemEspaamento"/>
-        <w:rPr>
-          <w:lang w:val="en-GB"/>
-        </w:rPr>
-      </w:pPr>
-      <w:r>
-        <w:rPr>
-          <w:lang w:val="en-GB"/>
-        </w:rPr>
-        <w:tab/>
-      </w:r>
-    </w:p>
-    <w:p>
-      <w:pPr>
-        <w:pStyle w:val="SemEspaamento"/>
-        <w:rPr>
-          <w:lang w:val="en-GB"/>
-        </w:rPr>
-      </w:pPr>
-      <w:r>
-        <w:rPr>
-          <w:lang w:val="en-GB"/>
-        </w:rPr>
-        <w:t xml:space="preserve">create table </w:t>
-      </w:r>
-      <w:r>
-        <w:rPr>
-          <w:lang w:val="en-GB"/>
-        </w:rPr>
-        <w:t>stands</w:t>
-      </w:r>
-      <w:r>
-        <w:rPr>
-          <w:lang w:val="en-GB"/>
-        </w:rPr>
-        <w:t xml:space="preserve"> (</w:t>
-      </w:r>
-      <w:proofErr w:type="spellStart"/>
-      <w:r>
-        <w:rPr>
-          <w:lang w:val="en-GB"/>
-        </w:rPr>
-        <w:t>sta</w:t>
-      </w:r>
-      <w:r>
-        <w:rPr>
-          <w:lang w:val="en-GB"/>
-        </w:rPr>
-        <w:t>_id</w:t>
-      </w:r>
-      <w:proofErr w:type="spellEnd"/>
-      <w:r>
-        <w:rPr>
-          <w:lang w:val="en-GB"/>
-        </w:rPr>
-        <w:t xml:space="preserve"> int not null </w:t>
-      </w:r>
-      <w:proofErr w:type="spellStart"/>
-      <w:r>
-        <w:rPr>
-          <w:lang w:val="en-GB"/>
-        </w:rPr>
-        <w:t>auto_increment</w:t>
-      </w:r>
-      <w:proofErr w:type="spellEnd"/>
-      <w:r>
-        <w:rPr>
-          <w:lang w:val="en-GB"/>
-        </w:rPr>
-        <w:t>,</w:t>
-      </w:r>
-    </w:p>
-    <w:p>
-      <w:pPr>
-        <w:pStyle w:val="SemEspaamento"/>
-        <w:rPr>
-          <w:lang w:val="en-GB"/>
-        </w:rPr>
-      </w:pPr>
-      <w:proofErr w:type="spellStart"/>
-      <w:r>
-        <w:rPr>
-          <w:lang w:val="en-GB"/>
-        </w:rPr>
-        <w:t>sta</w:t>
-      </w:r>
-      <w:r>
-        <w:rPr>
-          <w:lang w:val="en-GB"/>
-        </w:rPr>
-        <w:t>_n</w:t>
-      </w:r>
-      <w:r>
-        <w:rPr>
-          <w:lang w:val="en-GB"/>
-        </w:rPr>
-        <w:t>ome</w:t>
-      </w:r>
-      <w:proofErr w:type="spellEnd"/>
-      <w:r>
-        <w:rPr>
-          <w:lang w:val="en-GB"/>
-        </w:rPr>
-        <w:t xml:space="preserve"> </w:t>
-      </w:r>
-      <w:proofErr w:type="gramStart"/>
-      <w:r>
-        <w:rPr>
-          <w:lang w:val="en-GB"/>
-        </w:rPr>
-        <w:t>varchar(</w:t>
-      </w:r>
-      <w:proofErr w:type="gramEnd"/>
-      <w:r>
-        <w:rPr>
-          <w:lang w:val="en-GB"/>
-        </w:rPr>
-        <w:t>40) not null,</w:t>
-      </w:r>
-    </w:p>
-    <w:p>
-      <w:pPr>
-        <w:pStyle w:val="SemEspaamento"/>
-        <w:rPr>
-          <w:lang w:val="en-GB"/>
-        </w:rPr>
-      </w:pPr>
-      <w:proofErr w:type="spellStart"/>
-      <w:r>
-        <w:rPr>
-          <w:lang w:val="en-GB"/>
-        </w:rPr>
-        <w:t>sta</w:t>
+        <w:t>carrostand</w:t>
       </w:r>
       <w:r>
         <w:rPr>
@@ -634,284 +893,7 @@
         <w:rPr>
           <w:lang w:val="en-GB"/>
         </w:rPr>
-        <w:t>morada</w:t>
-      </w:r>
-      <w:proofErr w:type="spellEnd"/>
-      <w:r>
-        <w:rPr>
-          <w:lang w:val="en-GB"/>
-        </w:rPr>
-        <w:t xml:space="preserve"> </w:t>
-      </w:r>
-      <w:r>
-        <w:rPr>
-          <w:lang w:val="en-GB"/>
-        </w:rPr>
-        <w:t>varchar(40) not null,</w:t>
-      </w:r>
-      <w:r>
-        <w:rPr>
-          <w:lang w:val="en-GB"/>
-        </w:rPr>
-        <w:tab/>
-      </w:r>
-      <w:r>
-        <w:rPr>
-          <w:lang w:val="en-GB"/>
-        </w:rPr>
-        <w:tab/>
-      </w:r>
-      <w:r>
-        <w:rPr>
-          <w:lang w:val="en-GB"/>
-        </w:rPr>
-        <w:tab/>
-      </w:r>
-    </w:p>
-    <w:p>
-      <w:pPr>
-        <w:pStyle w:val="SemEspaamento"/>
-        <w:rPr>
-          <w:lang w:val="en-GB"/>
-        </w:rPr>
-      </w:pPr>
-      <w:proofErr w:type="spellStart"/>
-      <w:r>
-        <w:rPr>
-          <w:lang w:val="en-GB"/>
-        </w:rPr>
-        <w:t>sta</w:t>
-      </w:r>
-      <w:r>
-        <w:rPr>
-          <w:lang w:val="en-GB"/>
-        </w:rPr>
-        <w:t>_</w:t>
-      </w:r>
-      <w:r>
-        <w:rPr>
-          <w:lang w:val="en-GB"/>
-        </w:rPr>
-        <w:t>latitude</w:t>
-      </w:r>
-      <w:proofErr w:type="spellEnd"/>
-      <w:r>
-        <w:rPr>
-          <w:lang w:val="en-GB"/>
-        </w:rPr>
-        <w:t xml:space="preserve"> </w:t>
-      </w:r>
-      <w:proofErr w:type="gramStart"/>
-      <w:r>
-        <w:rPr>
-          <w:lang w:val="en-GB"/>
-        </w:rPr>
-        <w:t>varchar(</w:t>
-      </w:r>
-      <w:proofErr w:type="gramEnd"/>
-      <w:r>
-        <w:rPr>
-          <w:lang w:val="en-GB"/>
-        </w:rPr>
-        <w:t>40) not null,</w:t>
-      </w:r>
-    </w:p>
-    <w:p>
-      <w:pPr>
-        <w:pStyle w:val="SemEspaamento"/>
-        <w:rPr>
-          <w:lang w:val="en-GB"/>
-        </w:rPr>
-      </w:pPr>
-      <w:proofErr w:type="spellStart"/>
-      <w:r>
-        <w:rPr>
-          <w:lang w:val="en-GB"/>
-        </w:rPr>
-        <w:t>sta</w:t>
-      </w:r>
-      <w:r>
-        <w:rPr>
-          <w:lang w:val="en-GB"/>
-        </w:rPr>
-        <w:t>_lo</w:t>
-      </w:r>
-      <w:r>
-        <w:rPr>
-          <w:lang w:val="en-GB"/>
-        </w:rPr>
-        <w:t>ngitude</w:t>
-      </w:r>
-      <w:proofErr w:type="spellEnd"/>
-      <w:r>
-        <w:rPr>
-          <w:lang w:val="en-GB"/>
-        </w:rPr>
-        <w:t xml:space="preserve"> </w:t>
-      </w:r>
-      <w:proofErr w:type="gramStart"/>
-      <w:r>
-        <w:rPr>
-          <w:lang w:val="en-GB"/>
-        </w:rPr>
-        <w:t>varchar(</w:t>
-      </w:r>
-      <w:proofErr w:type="gramEnd"/>
-      <w:r>
-        <w:rPr>
-          <w:lang w:val="en-GB"/>
-        </w:rPr>
-        <w:t xml:space="preserve">40) not null, </w:t>
-      </w:r>
-    </w:p>
-    <w:p>
-      <w:pPr>
-        <w:pStyle w:val="SemEspaamento"/>
-        <w:rPr>
-          <w:lang w:val="en-GB"/>
-        </w:rPr>
-      </w:pPr>
-      <w:r>
-        <w:rPr>
-          <w:lang w:val="en-GB"/>
-        </w:rPr>
-        <w:t>primary key (</w:t>
-      </w:r>
-      <w:proofErr w:type="spellStart"/>
-      <w:r>
-        <w:rPr>
-          <w:lang w:val="en-GB"/>
-        </w:rPr>
-        <w:t>sta</w:t>
-      </w:r>
-      <w:r>
-        <w:rPr>
-          <w:lang w:val="en-GB"/>
-        </w:rPr>
-        <w:t>_id</w:t>
-      </w:r>
-      <w:proofErr w:type="spellEnd"/>
-      <w:r>
-        <w:rPr>
-          <w:lang w:val="en-GB"/>
-        </w:rPr>
-        <w:t>)</w:t>
-      </w:r>
-      <w:proofErr w:type="gramStart"/>
-      <w:r>
-        <w:rPr>
-          <w:lang w:val="en-GB"/>
-        </w:rPr>
-        <w:t>);</w:t>
-      </w:r>
-      <w:proofErr w:type="gramEnd"/>
-    </w:p>
-    <w:p>
-      <w:pPr>
-        <w:rPr>
-          <w:lang w:val="en-GB"/>
-        </w:rPr>
-      </w:pPr>
-      <w:r>
-        <w:rPr>
-          <w:lang w:val="en-GB"/>
-        </w:rPr>
-        <w:t xml:space="preserve"> </w:t>
-      </w:r>
-    </w:p>
-    <w:p>
-      <w:pPr>
-        <w:pStyle w:val="SemEspaamento"/>
-        <w:rPr>
-          <w:lang w:val="en-GB"/>
-        </w:rPr>
-      </w:pPr>
-      <w:r>
-        <w:rPr>
-          <w:lang w:val="en-GB"/>
-        </w:rPr>
-        <w:t xml:space="preserve">create table </w:t>
-      </w:r>
-      <w:proofErr w:type="spellStart"/>
-      <w:r>
-        <w:rPr>
-          <w:lang w:val="en-GB"/>
-        </w:rPr>
-        <w:t>carrostand</w:t>
-      </w:r>
-      <w:proofErr w:type="spellEnd"/>
-      <w:r>
-        <w:rPr>
-          <w:lang w:val="en-GB"/>
-        </w:rPr>
-        <w:t xml:space="preserve"> (</w:t>
-      </w:r>
-      <w:proofErr w:type="spellStart"/>
-      <w:r>
-        <w:rPr>
-          <w:lang w:val="en-GB"/>
-        </w:rPr>
-        <w:t>carrostand</w:t>
-      </w:r>
-      <w:r>
-        <w:rPr>
-          <w:lang w:val="en-GB"/>
-        </w:rPr>
-        <w:t>_id</w:t>
-      </w:r>
-      <w:proofErr w:type="spellEnd"/>
-      <w:r>
-        <w:rPr>
-          <w:lang w:val="en-GB"/>
-        </w:rPr>
-        <w:t xml:space="preserve"> int not null </w:t>
-      </w:r>
-      <w:proofErr w:type="spellStart"/>
-      <w:r>
-        <w:rPr>
-          <w:lang w:val="en-GB"/>
-        </w:rPr>
-        <w:t>auto_increment</w:t>
-      </w:r>
-      <w:proofErr w:type="spellEnd"/>
-      <w:r>
-        <w:rPr>
-          <w:lang w:val="en-GB"/>
-        </w:rPr>
-        <w:t>,</w:t>
-      </w:r>
-    </w:p>
-    <w:p>
-      <w:pPr>
-        <w:pStyle w:val="SemEspaamento"/>
-        <w:rPr>
-          <w:lang w:val="en-GB"/>
-        </w:rPr>
-      </w:pPr>
-      <w:proofErr w:type="spellStart"/>
-      <w:r>
-        <w:rPr>
-          <w:lang w:val="en-GB"/>
-        </w:rPr>
-        <w:t>carrostand</w:t>
-      </w:r>
-      <w:r>
-        <w:rPr>
-          <w:lang w:val="en-GB"/>
-        </w:rPr>
-        <w:t>_</w:t>
-      </w:r>
-      <w:r>
-        <w:rPr>
-          <w:lang w:val="en-GB"/>
-        </w:rPr>
-        <w:t>car</w:t>
-      </w:r>
-      <w:r>
-        <w:rPr>
-          <w:lang w:val="en-GB"/>
-        </w:rPr>
-        <w:t>_id</w:t>
+        <w:t>car_id</w:t>
       </w:r>
       <w:proofErr w:type="spellEnd"/>
       <w:r>
@@ -957,13 +939,7 @@
         <w:rPr>
           <w:lang w:val="en-GB"/>
         </w:rPr>
-        <w:t>carrostand</w:t>
-      </w:r>
-      <w:r>
-        <w:rPr>
-          <w:lang w:val="en-GB"/>
-        </w:rPr>
-        <w:t>_</w:t>
+        <w:t>carrostand_</w:t>
       </w:r>
       <w:r>
         <w:rPr>
@@ -1351,7 +1327,7 @@
         <w:rPr>
           <w:lang w:val="en-GB"/>
         </w:rPr>
-        <w:t>carros</w:t>
+        <w:t>carro</w:t>
       </w:r>
       <w:proofErr w:type="spellEnd"/>
     </w:p>
@@ -1405,7 +1381,7 @@
         <w:rPr>
           <w:lang w:val="en-GB"/>
         </w:rPr>
-        <w:t>carros</w:t>
+        <w:t>carro</w:t>
       </w:r>
       <w:proofErr w:type="spellEnd"/>
       <w:r>
@@ -1514,7 +1490,7 @@
         <w:rPr>
           <w:lang w:val="en-GB"/>
         </w:rPr>
-        <w:t>stands</w:t>
+        <w:t>stand</w:t>
       </w:r>
       <w:proofErr w:type="spellEnd"/>
     </w:p>
@@ -1567,7 +1543,7 @@
         <w:rPr>
           <w:lang w:val="en-GB"/>
         </w:rPr>
-        <w:t>stands</w:t>
+        <w:t>stand</w:t>
       </w:r>
       <w:r>
         <w:rPr>
@@ -1617,146 +1593,6 @@
           <w:lang w:val="en-GB"/>
         </w:rPr>
       </w:pPr>
-    </w:p>
-    <w:p>
-      <w:pPr>
-        <w:pStyle w:val="SemEspaamento"/>
-        <w:rPr>
-          <w:lang w:val="en-GB"/>
-        </w:rPr>
-      </w:pPr>
-      <w:r>
-        <w:rPr>
-          <w:lang w:val="en-GB"/>
-        </w:rPr>
-        <w:t xml:space="preserve">alter table </w:t>
-      </w:r>
-      <w:proofErr w:type="spellStart"/>
-      <w:r>
-        <w:rPr>
-          <w:lang w:val="en-GB"/>
-        </w:rPr>
-        <w:t>teamdriver</w:t>
-      </w:r>
-      <w:proofErr w:type="spellEnd"/>
-      <w:r>
-        <w:rPr>
-          <w:lang w:val="en-GB"/>
-        </w:rPr>
-        <w:t xml:space="preserve"> add constraint </w:t>
-      </w:r>
-      <w:proofErr w:type="spellStart"/>
-      <w:r>
-        <w:rPr>
-          <w:lang w:val="en-GB"/>
-        </w:rPr>
-        <w:t>teamdriver</w:t>
-      </w:r>
-      <w:r>
-        <w:rPr>
-          <w:lang w:val="en-GB"/>
-        </w:rPr>
-        <w:t>_fk_</w:t>
-      </w:r>
-      <w:r>
-        <w:rPr>
-          <w:lang w:val="en-GB"/>
-        </w:rPr>
-        <w:t>circuits</w:t>
-      </w:r>
-      <w:proofErr w:type="spellEnd"/>
-    </w:p>
-    <w:p>
-      <w:pPr>
-        <w:pStyle w:val="SemEspaamento"/>
-        <w:rPr>
-          <w:lang w:val="en-GB"/>
-        </w:rPr>
-      </w:pPr>
-      <w:r>
-        <w:rPr>
-          <w:lang w:val="en-GB"/>
-        </w:rPr>
-        <w:t>foreign key (</w:t>
-      </w:r>
-      <w:proofErr w:type="spellStart"/>
-      <w:r>
-        <w:rPr>
-          <w:lang w:val="en-GB"/>
-        </w:rPr>
-        <w:t>teamdriver</w:t>
-      </w:r>
-      <w:r>
-        <w:rPr>
-          <w:lang w:val="en-GB"/>
-        </w:rPr>
-        <w:t>_</w:t>
-      </w:r>
-      <w:r>
-        <w:rPr>
-          <w:lang w:val="en-GB"/>
-        </w:rPr>
-        <w:t>cir</w:t>
-      </w:r>
-      <w:r>
-        <w:rPr>
-          <w:lang w:val="en-GB"/>
-        </w:rPr>
-        <w:t>_id</w:t>
-      </w:r>
-      <w:proofErr w:type="spellEnd"/>
-      <w:r>
-        <w:rPr>
-          <w:lang w:val="en-GB"/>
-        </w:rPr>
-        <w:t xml:space="preserve">) references </w:t>
-      </w:r>
-      <w:r>
-        <w:rPr>
-          <w:lang w:val="en-GB"/>
-        </w:rPr>
-        <w:t>circuits</w:t>
-      </w:r>
-      <w:r>
-        <w:rPr>
-          <w:lang w:val="en-GB"/>
-        </w:rPr>
-        <w:t>(</w:t>
-      </w:r>
-      <w:proofErr w:type="spellStart"/>
-      <w:r>
-        <w:rPr>
-          <w:lang w:val="en-GB"/>
-        </w:rPr>
-        <w:t>cir_</w:t>
-      </w:r>
-      <w:r>
-        <w:rPr>
-          <w:lang w:val="en-GB"/>
-        </w:rPr>
-        <w:t>id</w:t>
-      </w:r>
-      <w:proofErr w:type="spellEnd"/>
-      <w:r>
-        <w:rPr>
-          <w:lang w:val="en-GB"/>
-        </w:rPr>
-        <w:t xml:space="preserve">) </w:t>
-      </w:r>
-    </w:p>
-    <w:p>
-      <w:pPr>
-        <w:pStyle w:val="SemEspaamento"/>
-        <w:rPr>
-          <w:lang w:val="en-GB"/>
-        </w:rPr>
-      </w:pPr>
-      <w:r>
-        <w:rPr>
-          <w:lang w:val="en-GB"/>
-        </w:rPr>
-        <w:t>ON DELETE NO ACTION ON UPDATE NO ACTION</w:t>
-      </w:r>
     </w:p>
     <w:p>
       <w:pPr>

</xml_diff>

<commit_message>
Stands are appearing on the map + popups work correctly
</commit_message>
<xml_diff>
--- a/Documentation/Base de Dados/CREATES CarStand.docx
+++ b/Documentation/Base de Dados/CREATES CarStand.docx
@@ -674,89 +674,41 @@
         <w:rPr>
           <w:lang w:val="en-GB"/>
         </w:rPr>
-        <w:t>sta</w:t>
-      </w:r>
-      <w:r>
-        <w:rPr>
-          <w:lang w:val="en-GB"/>
-        </w:rPr>
-        <w:t>_</w:t>
-      </w:r>
-      <w:r>
-        <w:rPr>
-          <w:lang w:val="en-GB"/>
-        </w:rPr>
-        <w:t>latitude</w:t>
-      </w:r>
-      <w:proofErr w:type="spellEnd"/>
+        <w:t>sta_</w:t>
+      </w:r>
+      <w:r>
+        <w:rPr>
+          <w:lang w:val="en-GB"/>
+        </w:rPr>
+        <w:t>coordinates</w:t>
+      </w:r>
+      <w:proofErr w:type="spellEnd"/>
+      <w:r>
+        <w:rPr>
+          <w:lang w:val="en-GB"/>
+        </w:rPr>
+        <w:t xml:space="preserve"> point</w:t>
+      </w:r>
+      <w:r>
+        <w:rPr>
+          <w:lang w:val="en-GB"/>
+        </w:rPr>
+        <w:t xml:space="preserve"> not null,</w:t>
+      </w:r>
       <w:r>
         <w:rPr>
           <w:lang w:val="en-GB"/>
         </w:rPr>
         <w:t xml:space="preserve"> </w:t>
       </w:r>
-      <w:proofErr w:type="gramStart"/>
-      <w:r>
-        <w:rPr>
-          <w:lang w:val="en-GB"/>
-        </w:rPr>
-        <w:t>varchar(</w:t>
-      </w:r>
-      <w:proofErr w:type="gramEnd"/>
-      <w:r>
-        <w:rPr>
-          <w:lang w:val="en-GB"/>
-        </w:rPr>
-        <w:t>40) not null,</w:t>
-      </w:r>
-    </w:p>
-    <w:p>
-      <w:pPr>
-        <w:pStyle w:val="SemEspaamento"/>
-        <w:rPr>
-          <w:lang w:val="en-GB"/>
-        </w:rPr>
-      </w:pPr>
-      <w:proofErr w:type="spellStart"/>
-      <w:r>
-        <w:rPr>
-          <w:lang w:val="en-GB"/>
-        </w:rPr>
-        <w:t>sta</w:t>
-      </w:r>
-      <w:r>
-        <w:rPr>
-          <w:lang w:val="en-GB"/>
-        </w:rPr>
-        <w:t>_lo</w:t>
-      </w:r>
-      <w:r>
-        <w:rPr>
-          <w:lang w:val="en-GB"/>
-        </w:rPr>
-        <w:t>ngitude</w:t>
-      </w:r>
-      <w:proofErr w:type="spellEnd"/>
-      <w:r>
-        <w:rPr>
-          <w:lang w:val="en-GB"/>
-        </w:rPr>
-        <w:t xml:space="preserve"> </w:t>
-      </w:r>
-      <w:proofErr w:type="gramStart"/>
-      <w:r>
-        <w:rPr>
-          <w:lang w:val="en-GB"/>
-        </w:rPr>
-        <w:t>varchar(</w:t>
-      </w:r>
-      <w:proofErr w:type="gramEnd"/>
-      <w:r>
-        <w:rPr>
-          <w:lang w:val="en-GB"/>
-        </w:rPr>
-        <w:t xml:space="preserve">40) not null, </w:t>
-      </w:r>
+    </w:p>
+    <w:p>
+      <w:pPr>
+        <w:pStyle w:val="SemEspaamento"/>
+        <w:rPr>
+          <w:lang w:val="en-GB"/>
+        </w:rPr>
+      </w:pPr>
     </w:p>
     <w:p>
       <w:pPr>

</xml_diff>